<commit_message>
Comparison added as chart image format
</commit_message>
<xml_diff>
--- a/History of Linux.docx
+++ b/History of Linux.docx
@@ -800,340 +800,65 @@
     </w:p>
     <w:p>
       <w:pPr>
-        <w:numPr>
-          <w:ilvl w:val="0"/>
-          <w:numId w:val="6"/>
-        </w:numPr>
-        <w:rPr>
-          <w:rFonts w:ascii="Aptos" w:hAnsi="Aptos"/>
-        </w:rPr>
-      </w:pPr>
-      <w:r>
-        <w:rPr>
-          <w:rFonts w:ascii="Aptos" w:hAnsi="Aptos"/>
-          <w:b/>
-          <w:bCs/>
-        </w:rPr>
-        <w:t>Unix</w:t>
-      </w:r>
-      <w:r>
-        <w:rPr>
-          <w:rFonts w:ascii="Aptos" w:hAnsi="Aptos"/>
-        </w:rPr>
-        <w:t xml:space="preserve"> is </w:t>
-      </w:r>
-      <w:r>
-        <w:rPr>
-          <w:rFonts w:ascii="Aptos" w:hAnsi="Aptos"/>
-          <w:b/>
-          <w:bCs/>
-        </w:rPr>
-        <w:t>proprietary</w:t>
-      </w:r>
-      <w:r>
-        <w:rPr>
-          <w:rFonts w:ascii="Aptos" w:hAnsi="Aptos"/>
-        </w:rPr>
-        <w:t xml:space="preserve">, whereas </w:t>
-      </w:r>
-      <w:r>
-        <w:rPr>
-          <w:rFonts w:ascii="Aptos" w:hAnsi="Aptos"/>
-          <w:b/>
-          <w:bCs/>
-        </w:rPr>
-        <w:t>Linux</w:t>
-      </w:r>
-      <w:r>
-        <w:rPr>
-          <w:rFonts w:ascii="Aptos" w:hAnsi="Aptos"/>
-        </w:rPr>
-        <w:t xml:space="preserve"> is </w:t>
-      </w:r>
-      <w:r>
-        <w:rPr>
-          <w:rFonts w:ascii="Aptos" w:hAnsi="Aptos"/>
-          <w:b/>
-          <w:bCs/>
-        </w:rPr>
-        <w:t>open-source</w:t>
-      </w:r>
-      <w:r>
-        <w:rPr>
-          <w:rFonts w:ascii="Aptos" w:hAnsi="Aptos"/>
-        </w:rPr>
-        <w:t xml:space="preserve"> and </w:t>
-      </w:r>
-      <w:r>
-        <w:rPr>
-          <w:rFonts w:ascii="Aptos" w:hAnsi="Aptos"/>
-          <w:b/>
-          <w:bCs/>
-        </w:rPr>
-        <w:t>free</w:t>
-      </w:r>
-      <w:r>
-        <w:rPr>
-          <w:rFonts w:ascii="Aptos" w:hAnsi="Aptos"/>
-        </w:rPr>
-        <w:t>.</w:t>
-      </w:r>
-    </w:p>
-    <w:p>
-      <w:pPr>
-        <w:numPr>
-          <w:ilvl w:val="0"/>
-          <w:numId w:val="6"/>
-        </w:numPr>
-        <w:rPr>
-          <w:rFonts w:ascii="Aptos" w:hAnsi="Aptos"/>
-        </w:rPr>
-      </w:pPr>
-      <w:r>
-        <w:rPr>
-          <w:rFonts w:ascii="Aptos" w:hAnsi="Aptos"/>
-          <w:b/>
-          <w:bCs/>
-        </w:rPr>
-        <w:t>Unix</w:t>
-      </w:r>
-      <w:r>
-        <w:rPr>
-          <w:rFonts w:ascii="Aptos" w:hAnsi="Aptos"/>
-        </w:rPr>
-        <w:t xml:space="preserve"> is </w:t>
-      </w:r>
-      <w:r>
-        <w:rPr>
-          <w:rFonts w:ascii="Aptos" w:hAnsi="Aptos"/>
-          <w:b/>
-          <w:bCs/>
-        </w:rPr>
-        <w:t>older</w:t>
-      </w:r>
-      <w:r>
-        <w:rPr>
-          <w:rFonts w:ascii="Aptos" w:hAnsi="Aptos"/>
-        </w:rPr>
-        <w:t xml:space="preserve">, developed in the </w:t>
-      </w:r>
-      <w:r>
-        <w:rPr>
-          <w:rFonts w:ascii="Aptos" w:hAnsi="Aptos"/>
-          <w:b/>
-          <w:bCs/>
-        </w:rPr>
-        <w:t>1970s</w:t>
-      </w:r>
-      <w:r>
-        <w:rPr>
-          <w:rFonts w:ascii="Aptos" w:hAnsi="Aptos"/>
-        </w:rPr>
-        <w:t xml:space="preserve">; </w:t>
-      </w:r>
-      <w:r>
-        <w:rPr>
-          <w:rFonts w:ascii="Aptos" w:hAnsi="Aptos"/>
-          <w:b/>
-          <w:bCs/>
-        </w:rPr>
-        <w:t>Linux</w:t>
-      </w:r>
-      <w:r>
-        <w:rPr>
-          <w:rFonts w:ascii="Aptos" w:hAnsi="Aptos"/>
-        </w:rPr>
-        <w:t xml:space="preserve"> was created in </w:t>
-      </w:r>
-      <w:r>
-        <w:rPr>
-          <w:rFonts w:ascii="Aptos" w:hAnsi="Aptos"/>
-          <w:b/>
-          <w:bCs/>
-        </w:rPr>
-        <w:t>1991</w:t>
-      </w:r>
-      <w:r>
-        <w:rPr>
-          <w:rFonts w:ascii="Aptos" w:hAnsi="Aptos"/>
-        </w:rPr>
-        <w:t>.</w:t>
-      </w:r>
-    </w:p>
-    <w:p>
-      <w:pPr>
-        <w:numPr>
-          <w:ilvl w:val="0"/>
-          <w:numId w:val="6"/>
-        </w:numPr>
-        <w:rPr>
-          <w:rFonts w:ascii="Aptos" w:hAnsi="Aptos"/>
-        </w:rPr>
-      </w:pPr>
-      <w:r>
-        <w:rPr>
-          <w:rFonts w:ascii="Aptos" w:hAnsi="Aptos"/>
-          <w:b/>
-          <w:bCs/>
-        </w:rPr>
-        <w:t>Unix</w:t>
-      </w:r>
-      <w:r>
-        <w:rPr>
-          <w:rFonts w:ascii="Aptos" w:hAnsi="Aptos"/>
-        </w:rPr>
-        <w:t xml:space="preserve"> is typically used in </w:t>
-      </w:r>
-      <w:r>
-        <w:rPr>
-          <w:rFonts w:ascii="Aptos" w:hAnsi="Aptos"/>
-          <w:b/>
-          <w:bCs/>
-        </w:rPr>
-        <w:t>large enterprise systems</w:t>
-      </w:r>
-      <w:r>
-        <w:rPr>
-          <w:rFonts w:ascii="Aptos" w:hAnsi="Aptos"/>
-        </w:rPr>
-        <w:t xml:space="preserve">, whereas </w:t>
-      </w:r>
-      <w:r>
-        <w:rPr>
-          <w:rFonts w:ascii="Aptos" w:hAnsi="Aptos"/>
-          <w:b/>
-          <w:bCs/>
-        </w:rPr>
-        <w:t>Linux</w:t>
-      </w:r>
-      <w:r>
-        <w:rPr>
-          <w:rFonts w:ascii="Aptos" w:hAnsi="Aptos"/>
-        </w:rPr>
-        <w:t xml:space="preserve"> is used in </w:t>
-      </w:r>
-      <w:r>
-        <w:rPr>
-          <w:rFonts w:ascii="Aptos" w:hAnsi="Aptos"/>
-          <w:b/>
-          <w:bCs/>
-        </w:rPr>
-        <w:t>servers, desktops,</w:t>
-      </w:r>
-      <w:r>
-        <w:rPr>
-          <w:rFonts w:ascii="Aptos" w:hAnsi="Aptos"/>
-        </w:rPr>
-        <w:t xml:space="preserve"> and </w:t>
-      </w:r>
-      <w:r>
-        <w:rPr>
-          <w:rFonts w:ascii="Aptos" w:hAnsi="Aptos"/>
-          <w:b/>
-          <w:bCs/>
-        </w:rPr>
-        <w:t>mobile devices</w:t>
-      </w:r>
-      <w:r>
-        <w:rPr>
-          <w:rFonts w:ascii="Aptos" w:hAnsi="Aptos"/>
-        </w:rPr>
-        <w:t>.</w:t>
-      </w:r>
-    </w:p>
-    <w:p>
-      <w:pPr>
-        <w:numPr>
-          <w:ilvl w:val="0"/>
-          <w:numId w:val="6"/>
-        </w:numPr>
-        <w:rPr>
-          <w:rFonts w:ascii="Aptos" w:hAnsi="Aptos"/>
-        </w:rPr>
-      </w:pPr>
-      <w:r>
-        <w:rPr>
-          <w:rFonts w:ascii="Aptos" w:hAnsi="Aptos"/>
-          <w:b/>
-          <w:bCs/>
-        </w:rPr>
-        <w:t>Unix</w:t>
-      </w:r>
-      <w:r>
-        <w:rPr>
-          <w:rFonts w:ascii="Aptos" w:hAnsi="Aptos"/>
-        </w:rPr>
-        <w:t xml:space="preserve"> has </w:t>
-      </w:r>
-      <w:r>
-        <w:rPr>
-          <w:rFonts w:ascii="Aptos" w:hAnsi="Aptos"/>
-          <w:b/>
-          <w:bCs/>
-        </w:rPr>
-        <w:t>commercial versions</w:t>
-      </w:r>
-      <w:r>
-        <w:rPr>
-          <w:rFonts w:ascii="Aptos" w:hAnsi="Aptos"/>
-        </w:rPr>
-        <w:t xml:space="preserve"> (e.g., </w:t>
-      </w:r>
-      <w:r>
-        <w:rPr>
-          <w:rFonts w:ascii="Aptos" w:hAnsi="Aptos"/>
-          <w:b/>
-          <w:bCs/>
-        </w:rPr>
-        <w:t>AIX, Solaris</w:t>
-      </w:r>
-      <w:r>
-        <w:rPr>
-          <w:rFonts w:ascii="Aptos" w:hAnsi="Aptos"/>
-        </w:rPr>
-        <w:t xml:space="preserve">), while </w:t>
-      </w:r>
-      <w:r>
-        <w:rPr>
-          <w:rFonts w:ascii="Aptos" w:hAnsi="Aptos"/>
-          <w:b/>
-          <w:bCs/>
-        </w:rPr>
-        <w:t>Linux</w:t>
-      </w:r>
-      <w:r>
-        <w:rPr>
-          <w:rFonts w:ascii="Aptos" w:hAnsi="Aptos"/>
-        </w:rPr>
-        <w:t xml:space="preserve"> is available as </w:t>
-      </w:r>
-      <w:r>
-        <w:rPr>
-          <w:rFonts w:ascii="Aptos" w:hAnsi="Aptos"/>
-          <w:b/>
-          <w:bCs/>
-        </w:rPr>
-        <w:t>free distributions</w:t>
-      </w:r>
-      <w:r>
-        <w:rPr>
-          <w:rFonts w:ascii="Aptos" w:hAnsi="Aptos"/>
-        </w:rPr>
-        <w:t xml:space="preserve"> (e.g., </w:t>
-      </w:r>
-      <w:r>
-        <w:rPr>
-          <w:rFonts w:ascii="Aptos" w:hAnsi="Aptos"/>
-          <w:b/>
-          <w:bCs/>
-        </w:rPr>
-        <w:t>Ubuntu, Red Hat</w:t>
-      </w:r>
-      <w:r>
-        <w:rPr>
-          <w:rFonts w:ascii="Aptos" w:hAnsi="Aptos"/>
-        </w:rPr>
-        <w:t>).</w:t>
+        <w:jc w:val="center"/>
+        <w:rPr>
+          <w:rFonts w:ascii="Aptos" w:hAnsi="Aptos"/>
+          <w:b/>
+          <w:bCs/>
+        </w:rPr>
+      </w:pPr>
+      <w:r>
+        <w:rPr>
+          <w:noProof/>
+        </w:rPr>
+        <w:drawing>
+          <wp:inline distT="0" distB="0" distL="0" distR="0" wp14:anchorId="3526AD5C" wp14:editId="1DED21E9">
+            <wp:extent cx="3359727" cy="2203588"/>
+            <wp:effectExtent l="0" t="0" r="0" b="6350"/>
+            <wp:docPr id="1257489704" name="Picture 1"/>
+            <wp:cNvGraphicFramePr>
+              <a:graphicFrameLocks xmlns:a="http://schemas.openxmlformats.org/drawingml/2006/main" noChangeAspect="1"/>
+            </wp:cNvGraphicFramePr>
+            <a:graphic xmlns:a="http://schemas.openxmlformats.org/drawingml/2006/main">
+              <a:graphicData uri="http://schemas.openxmlformats.org/drawingml/2006/picture">
+                <pic:pic xmlns:pic="http://schemas.openxmlformats.org/drawingml/2006/picture">
+                  <pic:nvPicPr>
+                    <pic:cNvPr id="0" name="Picture 1"/>
+                    <pic:cNvPicPr>
+                      <a:picLocks noChangeAspect="1" noChangeArrowheads="1"/>
+                    </pic:cNvPicPr>
+                  </pic:nvPicPr>
+                  <pic:blipFill>
+                    <a:blip r:embed="rId5" cstate="print">
+                      <a:extLst>
+                        <a:ext uri="{28A0092B-C50C-407E-A947-70E740481C1C}">
+                          <a14:useLocalDpi xmlns:a14="http://schemas.microsoft.com/office/drawing/2010/main" val="0"/>
+                        </a:ext>
+                      </a:extLst>
+                    </a:blip>
+                    <a:srcRect/>
+                    <a:stretch>
+                      <a:fillRect/>
+                    </a:stretch>
+                  </pic:blipFill>
+                  <pic:spPr bwMode="auto">
+                    <a:xfrm>
+                      <a:off x="0" y="0"/>
+                      <a:ext cx="3368188" cy="2209138"/>
+                    </a:xfrm>
+                    <a:prstGeom prst="rect">
+                      <a:avLst/>
+                    </a:prstGeom>
+                    <a:noFill/>
+                    <a:ln>
+                      <a:noFill/>
+                    </a:ln>
+                  </pic:spPr>
+                </pic:pic>
+              </a:graphicData>
+            </a:graphic>
+          </wp:inline>
+        </w:drawing>
       </w:r>
     </w:p>
     <w:p>
@@ -1520,6 +1245,7 @@
           <w:b/>
           <w:bCs/>
         </w:rPr>
+        <w:lastRenderedPageBreak/>
         <w:t>Utilities:</w:t>
       </w:r>
       <w:r>
@@ -1567,7 +1293,6 @@
         <w:rPr>
           <w:rFonts w:ascii="Aptos" w:hAnsi="Aptos"/>
         </w:rPr>
-        <w:lastRenderedPageBreak/>
         <w:t xml:space="preserve">This architecture helps </w:t>
       </w:r>
       <w:r>
@@ -1640,13 +1365,23 @@
         </w:rPr>
         <w:t xml:space="preserve"> directly on a </w:t>
       </w:r>
-      <w:r>
-        <w:rPr>
-          <w:rFonts w:ascii="Aptos" w:hAnsi="Aptos"/>
-          <w:b/>
-          <w:bCs/>
-        </w:rPr>
-        <w:t>Laptop or Desktop</w:t>
+      <w:proofErr w:type="gramStart"/>
+      <w:r>
+        <w:rPr>
+          <w:rFonts w:ascii="Aptos" w:hAnsi="Aptos"/>
+          <w:b/>
+          <w:bCs/>
+        </w:rPr>
+        <w:t>Laptop</w:t>
+      </w:r>
+      <w:proofErr w:type="gramEnd"/>
+      <w:r>
+        <w:rPr>
+          <w:rFonts w:ascii="Aptos" w:hAnsi="Aptos"/>
+          <w:b/>
+          <w:bCs/>
+        </w:rPr>
+        <w:t xml:space="preserve"> or Desktop</w:t>
       </w:r>
       <w:r>
         <w:rPr>

</xml_diff>